<commit_message>
changes to visit notes from telecon -27 0ct 17
</commit_message>
<xml_diff>
--- a/manuscripts/SouthamptonVisitNotes.docx
+++ b/manuscripts/SouthamptonVisitNotes.docx
@@ -12,8 +12,6 @@
       <w:r>
         <w:t xml:space="preserve"> and Important Ideas</w:t>
       </w:r>
-      <w:bookmarkStart w:id="0" w:name="_GoBack"/>
-      <w:bookmarkEnd w:id="0"/>
       <w:r>
         <w:t>:</w:t>
       </w:r>
@@ -27,14 +25,22 @@
         </w:numPr>
       </w:pPr>
       <w:r>
-        <w:t xml:space="preserve">Work on GMF editor to provide a self-contained plugin to enable </w:t>
-      </w:r>
+        <w:t xml:space="preserve">Work on </w:t>
+      </w:r>
+      <w:r>
+        <w:t>Sirius</w:t>
+      </w:r>
+      <w:r>
+        <w:t xml:space="preserve"> editor to provide a self-contained plugin to enable </w:t>
+      </w:r>
+      <w:proofErr w:type="spellStart"/>
       <w:r>
         <w:t>state</w:t>
       </w:r>
       <w:r>
         <w:t>chart</w:t>
       </w:r>
+      <w:proofErr w:type="spellEnd"/>
       <w:r>
         <w:t xml:space="preserve"> model development (diagrams) and generate a SCXML representation. Also allow edits to the SCXML to propagate to the diagram as well.</w:t>
       </w:r>
@@ -144,6 +150,23 @@
         </w:numPr>
       </w:pPr>
       <w:r>
+        <w:t>Use the SCXML model and generate an Event-B representation of the model using clocks. This approach should guarantee satisfying refinement proof obligations</w:t>
+      </w:r>
+    </w:p>
+    <w:p>
+      <w:pPr>
+        <w:pStyle w:val="ListParagraph"/>
+      </w:pPr>
+    </w:p>
+    <w:p>
+      <w:pPr>
+        <w:pStyle w:val="ListParagraph"/>
+        <w:numPr>
+          <w:ilvl w:val="0"/>
+          <w:numId w:val="1"/>
+        </w:numPr>
+      </w:pPr>
+      <w:r>
         <w:t xml:space="preserve">Use the SCXML model </w:t>
       </w:r>
       <w:r>
@@ -195,7 +218,10 @@
         </w:numPr>
       </w:pPr>
       <w:r>
-        <w:t>Explore the use of gluing invariants to relate Event-B model properties to the changed Argos representation.</w:t>
+        <w:t>Explore the use of gluing invariants to relate Event-B model properties to the ch</w:t>
+      </w:r>
+      <w:r>
+        <w:t>anged Argos representation.</w:t>
       </w:r>
       <w:r>
         <w:br/>
@@ -210,34 +236,16 @@
         </w:numPr>
       </w:pPr>
       <w:r>
-        <w:t>Use the SCXML model and generate an Event-B represent</w:t>
-      </w:r>
-      <w:r>
-        <w:t xml:space="preserve">ation of the model using clocks. This approach should guarantee satisfying </w:t>
-      </w:r>
-      <w:r>
-        <w:t>refinement</w:t>
-      </w:r>
-      <w:r>
-        <w:t xml:space="preserve"> proof obligations</w:t>
-      </w:r>
-      <w:r>
-        <w:t xml:space="preserve"> </w:t>
-      </w:r>
-      <w:r>
-        <w:br/>
-      </w:r>
-    </w:p>
-    <w:p>
-      <w:pPr>
-        <w:pStyle w:val="ListParagraph"/>
-        <w:numPr>
-          <w:ilvl w:val="0"/>
-          <w:numId w:val="1"/>
-        </w:numPr>
-      </w:pPr>
-      <w:r>
-        <w:t xml:space="preserve">Ask Michael to describe his suggestion for developing models that are synchronous and only introducing synchronicity in </w:t>
+        <w:t xml:space="preserve">Ask Michael to describe his suggestion for developing models that are synchronous and only introducing </w:t>
+      </w:r>
+      <w:r>
+        <w:t>a</w:t>
+      </w:r>
+      <w:r>
+        <w:t>synchronous</w:t>
+      </w:r>
+      <w:r>
+        <w:t xml:space="preserve"> in </w:t>
       </w:r>
       <w:r>
         <w:t xml:space="preserve">later </w:t>
@@ -246,7 +254,10 @@
         <w:t xml:space="preserve">refinements. </w:t>
       </w:r>
     </w:p>
-    <w:p/>
+    <w:p>
+      <w:bookmarkStart w:id="0" w:name="_GoBack"/>
+      <w:bookmarkEnd w:id="0"/>
+    </w:p>
     <w:p/>
     <w:p/>
     <w:p/>
@@ -263,6 +274,92 @@
 <file path=word/numbering.xml><?xml version="1.0" encoding="utf-8"?>
 <w:numbering xmlns:wpc="http://schemas.microsoft.com/office/word/2010/wordprocessingCanvas" xmlns:mo="http://schemas.microsoft.com/office/mac/office/2008/main" xmlns:mc="http://schemas.openxmlformats.org/markup-compatibility/2006" xmlns:mv="urn:schemas-microsoft-com:mac:vml" xmlns:o="urn:schemas-microsoft-com:office:office" xmlns:r="http://schemas.openxmlformats.org/officeDocument/2006/relationships" xmlns:m="http://schemas.openxmlformats.org/officeDocument/2006/math" xmlns:v="urn:schemas-microsoft-com:vml" xmlns:wp14="http://schemas.microsoft.com/office/word/2010/wordprocessingDrawing" xmlns:wp="http://schemas.openxmlformats.org/drawingml/2006/wordprocessingDrawing" xmlns:w10="urn:schemas-microsoft-com:office:word" xmlns:w="http://schemas.openxmlformats.org/wordprocessingml/2006/main" xmlns:w14="http://schemas.microsoft.com/office/word/2010/wordml" xmlns:w15="http://schemas.microsoft.com/office/word/2012/wordml" xmlns:wpg="http://schemas.microsoft.com/office/word/2010/wordprocessingGroup" xmlns:wpi="http://schemas.microsoft.com/office/word/2010/wordprocessingInk" xmlns:wne="http://schemas.microsoft.com/office/word/2006/wordml" xmlns:wps="http://schemas.microsoft.com/office/word/2010/wordprocessingShape" mc:Ignorable="w14 w15 wp14">
   <w:abstractNum w:abstractNumId="0">
+    <w:nsid w:val="225B3008"/>
+    <w:multiLevelType w:val="hybridMultilevel"/>
+    <w:tmpl w:val="A76EB468"/>
+    <w:lvl w:ilvl="0" w:tplc="0809000F">
+      <w:start w:val="1"/>
+      <w:numFmt w:val="decimal"/>
+      <w:lvlText w:val="%1."/>
+      <w:lvlJc w:val="left"/>
+      <w:pPr>
+        <w:ind w:left="720" w:hanging="360"/>
+      </w:pPr>
+    </w:lvl>
+    <w:lvl w:ilvl="1" w:tplc="08090019" w:tentative="1">
+      <w:start w:val="1"/>
+      <w:numFmt w:val="lowerLetter"/>
+      <w:lvlText w:val="%2."/>
+      <w:lvlJc w:val="left"/>
+      <w:pPr>
+        <w:ind w:left="1440" w:hanging="360"/>
+      </w:pPr>
+    </w:lvl>
+    <w:lvl w:ilvl="2" w:tplc="0809001B" w:tentative="1">
+      <w:start w:val="1"/>
+      <w:numFmt w:val="lowerRoman"/>
+      <w:lvlText w:val="%3."/>
+      <w:lvlJc w:val="right"/>
+      <w:pPr>
+        <w:ind w:left="2160" w:hanging="180"/>
+      </w:pPr>
+    </w:lvl>
+    <w:lvl w:ilvl="3" w:tplc="0809000F" w:tentative="1">
+      <w:start w:val="1"/>
+      <w:numFmt w:val="decimal"/>
+      <w:lvlText w:val="%4."/>
+      <w:lvlJc w:val="left"/>
+      <w:pPr>
+        <w:ind w:left="2880" w:hanging="360"/>
+      </w:pPr>
+    </w:lvl>
+    <w:lvl w:ilvl="4" w:tplc="08090019" w:tentative="1">
+      <w:start w:val="1"/>
+      <w:numFmt w:val="lowerLetter"/>
+      <w:lvlText w:val="%5."/>
+      <w:lvlJc w:val="left"/>
+      <w:pPr>
+        <w:ind w:left="3600" w:hanging="360"/>
+      </w:pPr>
+    </w:lvl>
+    <w:lvl w:ilvl="5" w:tplc="0809001B" w:tentative="1">
+      <w:start w:val="1"/>
+      <w:numFmt w:val="lowerRoman"/>
+      <w:lvlText w:val="%6."/>
+      <w:lvlJc w:val="right"/>
+      <w:pPr>
+        <w:ind w:left="4320" w:hanging="180"/>
+      </w:pPr>
+    </w:lvl>
+    <w:lvl w:ilvl="6" w:tplc="0809000F" w:tentative="1">
+      <w:start w:val="1"/>
+      <w:numFmt w:val="decimal"/>
+      <w:lvlText w:val="%7."/>
+      <w:lvlJc w:val="left"/>
+      <w:pPr>
+        <w:ind w:left="5040" w:hanging="360"/>
+      </w:pPr>
+    </w:lvl>
+    <w:lvl w:ilvl="7" w:tplc="08090019" w:tentative="1">
+      <w:start w:val="1"/>
+      <w:numFmt w:val="lowerLetter"/>
+      <w:lvlText w:val="%8."/>
+      <w:lvlJc w:val="left"/>
+      <w:pPr>
+        <w:ind w:left="5760" w:hanging="360"/>
+      </w:pPr>
+    </w:lvl>
+    <w:lvl w:ilvl="8" w:tplc="0809001B" w:tentative="1">
+      <w:start w:val="1"/>
+      <w:numFmt w:val="lowerRoman"/>
+      <w:lvlText w:val="%9."/>
+      <w:lvlJc w:val="right"/>
+      <w:pPr>
+        <w:ind w:left="6480" w:hanging="180"/>
+      </w:pPr>
+    </w:lvl>
+  </w:abstractNum>
+  <w:abstractNum w:abstractNumId="1">
     <w:nsid w:val="42DF25FA"/>
     <w:multiLevelType w:val="hybridMultilevel"/>
     <w:tmpl w:val="3020C9DA"/>
@@ -349,6 +446,9 @@
     </w:lvl>
   </w:abstractNum>
   <w:num w:numId="1">
+    <w:abstractNumId w:val="1"/>
+  </w:num>
+  <w:num w:numId="2">
     <w:abstractNumId w:val="0"/>
   </w:num>
 </w:numbering>

</xml_diff>